<commit_message>
Xuất kho bán trựu tiếp / xem trước
</commit_message>
<xml_diff>
--- a/src/main/resources/reports/bandaugia/Phiếu kiểm nghiệm chất lượng bán đấu giá lương thực.docx
+++ b/src/main/resources/reports/bandaugia/Phiếu kiểm nghiệm chất lượng bán đấu giá lương thực.docx
@@ -878,7 +878,7 @@
           <w:szCs w:val="26"/>
           <w:lang w:val="nl-NL"/>
         </w:rPr>
-        <w:instrText xml:space="preserve"> MERGEFIELD  #if($!data.soLuongHangbaoQuan)$numberTool.format('#,##0',$!data.soLuongHangbaoQuan,$locale)#end  \* MERGEFORMAT </w:instrText>
+        <w:instrText xml:space="preserve"> MERGEFIELD  #if($!data.soLuong)$numberTool.format('#,##0',$!data.soLuong,$locale)#end  \* MERGEFORMAT </w:instrText>
       </w:r>
       <w:r>
         <w:rPr>
@@ -897,7 +897,7 @@
           <w:szCs w:val="26"/>
           <w:lang w:val="nl-NL"/>
         </w:rPr>
-        <w:t>«#if($!data.soLuongHangbaoQuan)$numberToo»</w:t>
+        <w:t>«#if($!data.soLuong)$numberTool.format('#»</w:t>
       </w:r>
       <w:r>
         <w:rPr>
@@ -908,6 +908,8 @@
         </w:rPr>
         <w:fldChar w:fldCharType="end"/>
       </w:r>
+      <w:bookmarkStart w:id="0" w:name="_GoBack"/>
+      <w:bookmarkEnd w:id="0"/>
     </w:p>
     <w:p>
       <w:pPr>
@@ -1059,63 +1061,6 @@
           <w:lang w:val="nl-NL"/>
         </w:rPr>
         <w:fldChar w:fldCharType="end"/>
-      </w:r>
-    </w:p>
-    <w:p>
-      <w:pPr>
-        <w:spacing w:before="80"/>
-        <w:jc w:val="both"/>
-        <w:rPr>
-          <w:color w:val="000000"/>
-          <w:sz w:val="26"/>
-          <w:szCs w:val="26"/>
-          <w:lang w:val="nl-NL"/>
-        </w:rPr>
-      </w:pPr>
-      <w:r>
-        <w:rPr>
-          <w:color w:val="000000"/>
-          <w:sz w:val="26"/>
-          <w:szCs w:val="26"/>
-          <w:lang w:val="nl-NL"/>
-        </w:rPr>
-        <w:t>Ngày, tháng nhập đầy ngăn, lô kho:</w:t>
-      </w:r>
-      <w:r>
-        <w:rPr>
-          <w:color w:val="000000"/>
-          <w:sz w:val="26"/>
-          <w:szCs w:val="26"/>
-          <w:lang w:val="nl-NL"/>
-        </w:rPr>
-        <w:t xml:space="preserve"> </w:t>
-      </w:r>
-      <w:r>
-        <w:rPr>
-          <w:color w:val="000000"/>
-          <w:sz w:val="26"/>
-          <w:szCs w:val="26"/>
-          <w:lang w:val="nl-NL"/>
-        </w:rPr>
-        <w:t>[</w:t>
-      </w:r>
-      <w:r>
-        <w:rPr>
-          <w:color w:val="000000"/>
-          <w:sz w:val="26"/>
-          <w:szCs w:val="26"/>
-          <w:lang w:val="nl-NL"/>
-        </w:rPr>
-        <w:t>Ngày nhập đầy kho</w:t>
-      </w:r>
-      <w:r>
-        <w:rPr>
-          <w:color w:val="000000"/>
-          <w:sz w:val="26"/>
-          <w:szCs w:val="26"/>
-          <w:lang w:val="nl-NL"/>
-        </w:rPr>
-        <w:t>]</w:t>
       </w:r>
     </w:p>
     <w:p>
@@ -2115,6 +2060,7 @@
           <w:szCs w:val="24"/>
           <w:lang w:val="nl-NL"/>
         </w:rPr>
+        <w:lastRenderedPageBreak/>
         <w:t xml:space="preserve">Ngày </w:t>
       </w:r>
       <w:r>
@@ -2887,10 +2833,7 @@
         </w:tc>
       </w:tr>
     </w:tbl>
-    <w:p>
-      <w:bookmarkStart w:id="0" w:name="_GoBack"/>
-      <w:bookmarkEnd w:id="0"/>
-    </w:p>
+    <w:p/>
     <w:sectPr>
       <w:pgSz w:w="12240" w:h="15840"/>
       <w:pgMar w:top="1440" w:right="1282" w:bottom="1440" w:left="1282" w:header="720" w:footer="720" w:gutter="0"/>

</xml_diff>

<commit_message>
xem trước tịnh kho
</commit_message>
<xml_diff>
--- a/src/main/resources/reports/bandaugia/Phiếu kiểm nghiệm chất lượng bán đấu giá lương thực.docx
+++ b/src/main/resources/reports/bandaugia/Phiếu kiểm nghiệm chất lượng bán đấu giá lương thực.docx
@@ -908,8 +908,6 @@
         </w:rPr>
         <w:fldChar w:fldCharType="end"/>
       </w:r>
-      <w:bookmarkStart w:id="0" w:name="_GoBack"/>
-      <w:bookmarkEnd w:id="0"/>
     </w:p>
     <w:p>
       <w:pPr>
@@ -2500,7 +2498,19 @@
                 <w:szCs w:val="24"/>
                 <w:lang w:val="nl-NL"/>
               </w:rPr>
-              <w:t>PHÒNG KỸ KTBQ</w:t>
+              <w:t xml:space="preserve">PHÒNG </w:t>
+            </w:r>
+            <w:bookmarkStart w:id="0" w:name="_GoBack"/>
+            <w:bookmarkEnd w:id="0"/>
+            <w:r>
+              <w:rPr>
+                <w:b/>
+                <w:color w:val="000000"/>
+                <w:sz w:val="24"/>
+                <w:szCs w:val="24"/>
+                <w:lang w:val="nl-NL"/>
+              </w:rPr>
+              <w:t>KTBQ</w:t>
             </w:r>
           </w:p>
           <w:p>

</xml_diff>